<commit_message>
Acotacion de las HU para la segubda fase
</commit_message>
<xml_diff>
--- a/Propuesta V2.docx
+++ b/Propuesta V2.docx
@@ -62,6 +62,45 @@
     </w:p>
     <w:p>
       <w:pPr>
+        <w:spacing w:line="360" w:lineRule="auto"/>
+        <w:rPr>
+          <w:rFonts w:hint="default" w:ascii="Arial" w:hAnsi="Arial" w:cs="Arial"/>
+          <w:b/>
+          <w:bCs/>
+          <w:sz w:val="24"/>
+          <w:szCs w:val="24"/>
+          <w:lang/>
+        </w:rPr>
+      </w:pPr>
+      <w:r>
+        <w:rPr>
+          <w:rFonts w:hint="default" w:ascii="Arial" w:hAnsi="Arial" w:cs="Arial"/>
+          <w:b/>
+          <w:bCs/>
+          <w:sz w:val="24"/>
+          <w:szCs w:val="24"/>
+          <w:lang/>
+        </w:rPr>
+        <w:t>**Se posponen las HU 2 y HU 3 para la segunda fase**</w:t>
+      </w:r>
+      <w:bookmarkStart w:id="0" w:name="_GoBack"/>
+      <w:bookmarkEnd w:id="0"/>
+    </w:p>
+    <w:p>
+      <w:pPr>
+        <w:spacing w:line="360" w:lineRule="auto"/>
+        <w:rPr>
+          <w:rFonts w:hint="default" w:ascii="Arial" w:hAnsi="Arial" w:cs="Arial"/>
+          <w:b/>
+          <w:bCs/>
+          <w:sz w:val="24"/>
+          <w:szCs w:val="24"/>
+          <w:lang w:val="es-ES"/>
+        </w:rPr>
+      </w:pPr>
+    </w:p>
+    <w:p>
+      <w:pPr>
         <w:numPr>
           <w:ilvl w:val="0"/>
           <w:numId w:val="1"/>
@@ -504,7 +543,6 @@
           <w:lang w:val="en-US"/>
         </w:rPr>
       </w:pPr>
-      <w:bookmarkStart w:id="0" w:name="_GoBack"/>
       <w:r>
         <w:rPr>
           <w:rFonts w:hint="default" w:ascii="Arial" w:hAnsi="Arial" w:cs="Arial"/>
@@ -529,7 +567,6 @@
         </w:rPr>
         <w:t>:</w:t>
       </w:r>
-      <w:bookmarkEnd w:id="0"/>
       <w:r>
         <w:rPr>
           <w:rFonts w:hint="default" w:ascii="Arial" w:hAnsi="Arial" w:cs="Arial"/>

</xml_diff>

<commit_message>
HU en segunda fase
</commit_message>
<xml_diff>
--- a/Propuesta V2.docx
+++ b/Propuesta V2.docx
@@ -56,13 +56,10 @@
           <w:bCs/>
           <w:sz w:val="24"/>
           <w:szCs w:val="24"/>
-          <w:lang w:val="es-ES"/>
-        </w:rPr>
-      </w:pPr>
-    </w:p>
-    <w:p>
-      <w:pPr>
-        <w:spacing w:line="360" w:lineRule="auto"/>
+          <w:lang/>
+        </w:rPr>
+      </w:pPr>
+      <w:r>
         <w:rPr>
           <w:rFonts w:hint="default" w:ascii="Arial" w:hAnsi="Arial" w:cs="Arial"/>
           <w:b/>
@@ -71,33 +68,10 @@
           <w:szCs w:val="24"/>
           <w:lang/>
         </w:rPr>
-      </w:pPr>
-      <w:r>
-        <w:rPr>
-          <w:rFonts w:hint="default" w:ascii="Arial" w:hAnsi="Arial" w:cs="Arial"/>
-          <w:b/>
-          <w:bCs/>
-          <w:sz w:val="24"/>
-          <w:szCs w:val="24"/>
-          <w:lang/>
-        </w:rPr>
-        <w:t>**Se posponen las HU 2 y HU 3 para la segunda fase**</w:t>
+        <w:t>** HU2 y HU 3 segunda fase**</w:t>
       </w:r>
       <w:bookmarkStart w:id="0" w:name="_GoBack"/>
       <w:bookmarkEnd w:id="0"/>
-    </w:p>
-    <w:p>
-      <w:pPr>
-        <w:spacing w:line="360" w:lineRule="auto"/>
-        <w:rPr>
-          <w:rFonts w:hint="default" w:ascii="Arial" w:hAnsi="Arial" w:cs="Arial"/>
-          <w:b/>
-          <w:bCs/>
-          <w:sz w:val="24"/>
-          <w:szCs w:val="24"/>
-          <w:lang w:val="es-ES"/>
-        </w:rPr>
-      </w:pPr>
     </w:p>
     <w:p>
       <w:pPr>

</xml_diff>